<commit_message>
Angular - Creating SportsStore project
</commit_message>
<xml_diff>
--- a/Angular/Studying angular.docx
+++ b/Angular/Studying angular.docx
@@ -233,11 +233,103 @@
       <w:r>
         <w:t>Chapter 0</w:t>
       </w:r>
+      <w:bookmarkEnd w:id="1"/>
       <w:r>
-        <w:t>1</w:t>
+        <w:t>2</w:t>
       </w:r>
-      <w:bookmarkEnd w:id="1"/>
     </w:p>
+    <w:p/>
+    <w:tbl>
+      <w:tblPr>
+        <w:tblStyle w:val="TabelacomGrelha"/>
+        <w:tblW w:w="0" w:type="auto"/>
+        <w:tblLook w:val="04A0" w:firstRow="1" w:lastRow="0" w:firstColumn="1" w:lastColumn="0" w:noHBand="0" w:noVBand="1"/>
+      </w:tblPr>
+      <w:tblGrid>
+        <w:gridCol w:w="9016"/>
+      </w:tblGrid>
+      <w:tr>
+        <w:tc>
+          <w:tcPr>
+            <w:tcW w:w="9016" w:type="dxa"/>
+          </w:tcPr>
+          <w:p>
+            <w:r>
+              <w:t>Page 17:</w:t>
+            </w:r>
+          </w:p>
+          <w:p/>
+          <w:p>
+            <w:r>
+              <w:t xml:space="preserve">Angular applications are written in TypeScript, which is a superset of JavaScript. I introduce TypeScript in Chapters 3 and 4, but its main advantage is that it supports </w:t>
+            </w:r>
+            <w:r>
+              <w:rPr>
+                <w:b/>
+                <w:bCs/>
+              </w:rPr>
+              <w:t>static data types</w:t>
+            </w:r>
+            <w:r>
+              <w:t xml:space="preserve">, which makes JavaScript development more familiar to C# and Java developers. (JavaScript has a </w:t>
+            </w:r>
+            <w:r>
+              <w:rPr>
+                <w:b/>
+                <w:bCs/>
+              </w:rPr>
+              <w:t>prototype-based type system</w:t>
+            </w:r>
+            <w:r>
+              <w:t xml:space="preserve"> that many developers find confusing.)</w:t>
+            </w:r>
+          </w:p>
+          <w:p/>
+          <w:p/>
+        </w:tc>
+      </w:tr>
+      <w:tr>
+        <w:tc>
+          <w:tcPr>
+            <w:tcW w:w="9016" w:type="dxa"/>
+          </w:tcPr>
+          <w:p/>
+        </w:tc>
+      </w:tr>
+      <w:tr>
+        <w:tc>
+          <w:tcPr>
+            <w:tcW w:w="9016" w:type="dxa"/>
+          </w:tcPr>
+          <w:p/>
+        </w:tc>
+      </w:tr>
+      <w:tr>
+        <w:tc>
+          <w:tcPr>
+            <w:tcW w:w="9016" w:type="dxa"/>
+          </w:tcPr>
+          <w:p/>
+        </w:tc>
+      </w:tr>
+      <w:tr>
+        <w:tc>
+          <w:tcPr>
+            <w:tcW w:w="9016" w:type="dxa"/>
+          </w:tcPr>
+          <w:p/>
+        </w:tc>
+      </w:tr>
+      <w:tr>
+        <w:tc>
+          <w:tcPr>
+            <w:tcW w:w="9016" w:type="dxa"/>
+          </w:tcPr>
+          <w:p/>
+        </w:tc>
+      </w:tr>
+    </w:tbl>
+    <w:p/>
     <w:p>
       <w:pPr>
         <w:pStyle w:val="Ttulo3"/>

</xml_diff>

<commit_message>
Angular - updating Studying angular.docx
</commit_message>
<xml_diff>
--- a/Angular/Studying angular.docx
+++ b/Angular/Studying angular.docx
@@ -56,7 +56,7 @@
           <w:r>
             <w:fldChar w:fldCharType="separate"/>
           </w:r>
-          <w:hyperlink w:anchor="_Toc147398632" w:history="1">
+          <w:hyperlink w:anchor="_Toc148108729" w:history="1">
             <w:r>
               <w:rPr>
                 <w:rStyle w:val="Hiperligao"/>
@@ -83,7 +83,7 @@
                 <w:noProof/>
                 <w:webHidden/>
               </w:rPr>
-              <w:instrText xml:space="preserve"> PAGEREF _Toc147398632 \h </w:instrText>
+              <w:instrText xml:space="preserve"> PAGEREF _Toc148108729 \h </w:instrText>
             </w:r>
             <w:r>
               <w:rPr>
@@ -128,13 +128,13 @@
               <w14:ligatures w14:val="standardContextual"/>
             </w:rPr>
           </w:pPr>
-          <w:hyperlink w:anchor="_Toc147398633" w:history="1">
+          <w:hyperlink w:anchor="_Toc148108730" w:history="1">
             <w:r>
               <w:rPr>
                 <w:rStyle w:val="Hiperligao"/>
                 <w:noProof/>
               </w:rPr>
-              <w:t>Chapter 01</w:t>
+              <w:t>Chapter 02</w:t>
             </w:r>
             <w:r>
               <w:rPr>
@@ -155,7 +155,7 @@
                 <w:noProof/>
                 <w:webHidden/>
               </w:rPr>
-              <w:instrText xml:space="preserve"> PAGEREF _Toc147398633 \h </w:instrText>
+              <w:instrText xml:space="preserve"> PAGEREF _Toc148108730 \h </w:instrText>
             </w:r>
             <w:r>
               <w:rPr>
@@ -202,7 +202,7 @@
       <w:pPr>
         <w:pStyle w:val="Ttulo1"/>
       </w:pPr>
-      <w:bookmarkStart w:id="0" w:name="_Toc147398632"/>
+      <w:bookmarkStart w:id="0" w:name="_Toc148108729"/>
       <w:r>
         <w:t>Introduction</w:t>
       </w:r>
@@ -229,14 +229,14 @@
       <w:pPr>
         <w:pStyle w:val="Ttulo2"/>
       </w:pPr>
-      <w:bookmarkStart w:id="1" w:name="_Toc147398633"/>
+      <w:bookmarkStart w:id="1" w:name="_Toc148108730"/>
       <w:r>
         <w:t>Chapter 0</w:t>
       </w:r>
+      <w:r>
+        <w:t>2</w:t>
+      </w:r>
       <w:bookmarkEnd w:id="1"/>
-      <w:r>
-        <w:t>2</w:t>
-      </w:r>
     </w:p>
     <w:p/>
     <w:tbl>
@@ -5906,6 +5906,1990 @@
       </w:tr>
     </w:tbl>
     <w:p/>
+    <w:p>
+      <w:pPr>
+        <w:pStyle w:val="Ttulo2"/>
+      </w:pPr>
+      <w:r>
+        <w:t>Aide Memory</w:t>
+      </w:r>
+    </w:p>
+    <w:p/>
+    <w:p>
+      <w:r>
+        <w:t xml:space="preserve">Let assume you see </w:t>
+      </w:r>
+      <w:r>
+        <w:rPr>
+          <w:b/>
+          <w:bCs/>
+        </w:rPr>
+        <w:t>app.component.html</w:t>
+      </w:r>
+      <w:r>
+        <w:t xml:space="preserve"> code.</w:t>
+      </w:r>
+    </w:p>
+    <w:p>
+      <w:r>
+        <w:t>Explain these lines of code:</w:t>
+      </w:r>
+    </w:p>
+    <w:p>
+      <w:pPr>
+        <w:shd w:val="clear" w:color="auto" w:fill="1F1F1F"/>
+        <w:spacing w:after="0" w:line="285" w:lineRule="atLeast"/>
+        <w:rPr>
+          <w:rFonts w:ascii="Consolas" w:eastAsia="Times New Roman" w:hAnsi="Consolas" w:cs="Times New Roman"/>
+          <w:color w:val="CCCCCC"/>
+          <w:sz w:val="21"/>
+          <w:szCs w:val="21"/>
+          <w:lang w:val="en-US"/>
+        </w:rPr>
+      </w:pPr>
+      <w:r>
+        <w:rPr>
+          <w:rFonts w:ascii="Consolas" w:eastAsia="Times New Roman" w:hAnsi="Consolas" w:cs="Times New Roman"/>
+          <w:color w:val="808080"/>
+          <w:sz w:val="21"/>
+          <w:szCs w:val="21"/>
+          <w:lang w:val="en-US"/>
+        </w:rPr>
+        <w:t>&lt;</w:t>
+      </w:r>
+      <w:r>
+        <w:rPr>
+          <w:rFonts w:ascii="Consolas" w:eastAsia="Times New Roman" w:hAnsi="Consolas" w:cs="Times New Roman"/>
+          <w:color w:val="569CD6"/>
+          <w:sz w:val="21"/>
+          <w:szCs w:val="21"/>
+          <w:lang w:val="en-US"/>
+        </w:rPr>
+        <w:t>mat-toolbar</w:t>
+      </w:r>
+      <w:r>
+        <w:rPr>
+          <w:rFonts w:ascii="Consolas" w:eastAsia="Times New Roman" w:hAnsi="Consolas" w:cs="Times New Roman"/>
+          <w:color w:val="CCCCCC"/>
+          <w:sz w:val="21"/>
+          <w:szCs w:val="21"/>
+          <w:lang w:val="en-US"/>
+        </w:rPr>
+        <w:t xml:space="preserve"> </w:t>
+      </w:r>
+      <w:r>
+        <w:rPr>
+          <w:rFonts w:ascii="Consolas" w:eastAsia="Times New Roman" w:hAnsi="Consolas" w:cs="Times New Roman"/>
+          <w:color w:val="9CDCFE"/>
+          <w:sz w:val="21"/>
+          <w:szCs w:val="21"/>
+          <w:lang w:val="en-US"/>
+        </w:rPr>
+        <w:t>color</w:t>
+      </w:r>
+      <w:r>
+        <w:rPr>
+          <w:rFonts w:ascii="Consolas" w:eastAsia="Times New Roman" w:hAnsi="Consolas" w:cs="Times New Roman"/>
+          <w:color w:val="CCCCCC"/>
+          <w:sz w:val="21"/>
+          <w:szCs w:val="21"/>
+          <w:lang w:val="en-US"/>
+        </w:rPr>
+        <w:t>=</w:t>
+      </w:r>
+      <w:r>
+        <w:rPr>
+          <w:rFonts w:ascii="Consolas" w:eastAsia="Times New Roman" w:hAnsi="Consolas" w:cs="Times New Roman"/>
+          <w:color w:val="CE9178"/>
+          <w:sz w:val="21"/>
+          <w:szCs w:val="21"/>
+          <w:lang w:val="en-US"/>
+        </w:rPr>
+        <w:t>"primary"</w:t>
+      </w:r>
+      <w:r>
+        <w:rPr>
+          <w:rFonts w:ascii="Consolas" w:eastAsia="Times New Roman" w:hAnsi="Consolas" w:cs="Times New Roman"/>
+          <w:color w:val="CCCCCC"/>
+          <w:sz w:val="21"/>
+          <w:szCs w:val="21"/>
+          <w:lang w:val="en-US"/>
+        </w:rPr>
+        <w:t xml:space="preserve"> </w:t>
+      </w:r>
+      <w:r>
+        <w:rPr>
+          <w:rFonts w:ascii="Consolas" w:eastAsia="Times New Roman" w:hAnsi="Consolas" w:cs="Times New Roman"/>
+          <w:color w:val="9CDCFE"/>
+          <w:sz w:val="21"/>
+          <w:szCs w:val="21"/>
+          <w:lang w:val="en-US"/>
+        </w:rPr>
+        <w:t>class</w:t>
+      </w:r>
+      <w:r>
+        <w:rPr>
+          <w:rFonts w:ascii="Consolas" w:eastAsia="Times New Roman" w:hAnsi="Consolas" w:cs="Times New Roman"/>
+          <w:color w:val="CCCCCC"/>
+          <w:sz w:val="21"/>
+          <w:szCs w:val="21"/>
+          <w:lang w:val="en-US"/>
+        </w:rPr>
+        <w:t>=</w:t>
+      </w:r>
+      <w:r>
+        <w:rPr>
+          <w:rFonts w:ascii="Consolas" w:eastAsia="Times New Roman" w:hAnsi="Consolas" w:cs="Times New Roman"/>
+          <w:color w:val="CE9178"/>
+          <w:sz w:val="21"/>
+          <w:szCs w:val="21"/>
+          <w:lang w:val="en-US"/>
+        </w:rPr>
+        <w:t>"mat-elevation-z3"</w:t>
+      </w:r>
+      <w:r>
+        <w:rPr>
+          <w:rFonts w:ascii="Consolas" w:eastAsia="Times New Roman" w:hAnsi="Consolas" w:cs="Times New Roman"/>
+          <w:color w:val="808080"/>
+          <w:sz w:val="21"/>
+          <w:szCs w:val="21"/>
+          <w:lang w:val="en-US"/>
+        </w:rPr>
+        <w:t>&gt;</w:t>
+      </w:r>
+    </w:p>
+    <w:p>
+      <w:pPr>
+        <w:rPr>
+          <w:i/>
+          <w:iCs/>
+          <w:lang w:val="en-US"/>
+        </w:rPr>
+      </w:pPr>
+      <w:r>
+        <w:rPr>
+          <w:i/>
+          <w:iCs/>
+          <w:lang w:val="en-US"/>
+        </w:rPr>
+        <w:t>Mat-toolbar is an Angular Material feature or in other words a Angular component.</w:t>
+      </w:r>
+    </w:p>
+    <w:p>
+      <w:pPr>
+        <w:shd w:val="clear" w:color="auto" w:fill="1F1F1F"/>
+        <w:spacing w:after="0" w:line="285" w:lineRule="atLeast"/>
+        <w:rPr>
+          <w:rFonts w:ascii="Consolas" w:eastAsia="Times New Roman" w:hAnsi="Consolas" w:cs="Times New Roman"/>
+          <w:color w:val="CCCCCC"/>
+          <w:sz w:val="21"/>
+          <w:szCs w:val="21"/>
+          <w:lang w:val="en-US"/>
+        </w:rPr>
+      </w:pPr>
+      <w:r>
+        <w:rPr>
+          <w:rFonts w:ascii="Consolas" w:eastAsia="Times New Roman" w:hAnsi="Consolas" w:cs="Times New Roman"/>
+          <w:color w:val="808080"/>
+          <w:sz w:val="21"/>
+          <w:szCs w:val="21"/>
+          <w:lang w:val="en-US"/>
+        </w:rPr>
+        <w:t>&lt;</w:t>
+      </w:r>
+      <w:r>
+        <w:rPr>
+          <w:rFonts w:ascii="Consolas" w:eastAsia="Times New Roman" w:hAnsi="Consolas" w:cs="Times New Roman"/>
+          <w:color w:val="569CD6"/>
+          <w:sz w:val="21"/>
+          <w:szCs w:val="21"/>
+          <w:lang w:val="en-US"/>
+        </w:rPr>
+        <w:t>span</w:t>
+      </w:r>
+      <w:r>
+        <w:rPr>
+          <w:rFonts w:ascii="Consolas" w:eastAsia="Times New Roman" w:hAnsi="Consolas" w:cs="Times New Roman"/>
+          <w:color w:val="CCCCCC"/>
+          <w:sz w:val="21"/>
+          <w:szCs w:val="21"/>
+          <w:lang w:val="en-US"/>
+        </w:rPr>
+        <w:t xml:space="preserve"> </w:t>
+      </w:r>
+      <w:r>
+        <w:rPr>
+          <w:rFonts w:ascii="Consolas" w:eastAsia="Times New Roman" w:hAnsi="Consolas" w:cs="Times New Roman"/>
+          <w:color w:val="9CDCFE"/>
+          <w:sz w:val="21"/>
+          <w:szCs w:val="21"/>
+          <w:lang w:val="en-US"/>
+        </w:rPr>
+        <w:t>class</w:t>
+      </w:r>
+      <w:r>
+        <w:rPr>
+          <w:rFonts w:ascii="Consolas" w:eastAsia="Times New Roman" w:hAnsi="Consolas" w:cs="Times New Roman"/>
+          <w:color w:val="CCCCCC"/>
+          <w:sz w:val="21"/>
+          <w:szCs w:val="21"/>
+          <w:lang w:val="en-US"/>
+        </w:rPr>
+        <w:t>=</w:t>
+      </w:r>
+      <w:r>
+        <w:rPr>
+          <w:rFonts w:ascii="Consolas" w:eastAsia="Times New Roman" w:hAnsi="Consolas" w:cs="Times New Roman"/>
+          <w:color w:val="CE9178"/>
+          <w:sz w:val="21"/>
+          <w:szCs w:val="21"/>
+          <w:lang w:val="en-US"/>
+        </w:rPr>
+        <w:t>"spacer"</w:t>
+      </w:r>
+      <w:r>
+        <w:rPr>
+          <w:rFonts w:ascii="Consolas" w:eastAsia="Times New Roman" w:hAnsi="Consolas" w:cs="Times New Roman"/>
+          <w:color w:val="808080"/>
+          <w:sz w:val="21"/>
+          <w:szCs w:val="21"/>
+          <w:lang w:val="en-US"/>
+        </w:rPr>
+        <w:t>&gt;</w:t>
+      </w:r>
+      <w:r>
+        <w:rPr>
+          <w:rFonts w:ascii="Consolas" w:eastAsia="Times New Roman" w:hAnsi="Consolas" w:cs="Times New Roman"/>
+          <w:color w:val="CCCCCC"/>
+          <w:sz w:val="21"/>
+          <w:szCs w:val="21"/>
+          <w:lang w:val="en-US"/>
+        </w:rPr>
+        <w:t>{{ username }}'s Todo List</w:t>
+      </w:r>
+      <w:r>
+        <w:rPr>
+          <w:rFonts w:ascii="Consolas" w:eastAsia="Times New Roman" w:hAnsi="Consolas" w:cs="Times New Roman"/>
+          <w:color w:val="808080"/>
+          <w:sz w:val="21"/>
+          <w:szCs w:val="21"/>
+          <w:lang w:val="en-US"/>
+        </w:rPr>
+        <w:t>&lt;/</w:t>
+      </w:r>
+      <w:r>
+        <w:rPr>
+          <w:rFonts w:ascii="Consolas" w:eastAsia="Times New Roman" w:hAnsi="Consolas" w:cs="Times New Roman"/>
+          <w:color w:val="569CD6"/>
+          <w:sz w:val="21"/>
+          <w:szCs w:val="21"/>
+          <w:lang w:val="en-US"/>
+        </w:rPr>
+        <w:t>span</w:t>
+      </w:r>
+      <w:r>
+        <w:rPr>
+          <w:rFonts w:ascii="Consolas" w:eastAsia="Times New Roman" w:hAnsi="Consolas" w:cs="Times New Roman"/>
+          <w:color w:val="808080"/>
+          <w:sz w:val="21"/>
+          <w:szCs w:val="21"/>
+          <w:lang w:val="en-US"/>
+        </w:rPr>
+        <w:t>&gt;</w:t>
+      </w:r>
+    </w:p>
+    <w:p>
+      <w:pPr>
+        <w:rPr>
+          <w:i/>
+          <w:iCs/>
+          <w:lang w:val="en-US"/>
+        </w:rPr>
+      </w:pPr>
+      <w:r>
+        <w:rPr>
+          <w:i/>
+          <w:iCs/>
+          <w:lang w:val="en-US"/>
+        </w:rPr>
+        <w:t>Curly brackets denotes data binding. The username property is defined in the AppComponent that is defined in app.component.ts file. Looking into AppComponent we see that username is a readonly property:</w:t>
+      </w:r>
+    </w:p>
+    <w:p>
+      <w:pPr>
+        <w:shd w:val="clear" w:color="auto" w:fill="1F1F1F"/>
+        <w:spacing w:after="0" w:line="285" w:lineRule="atLeast"/>
+        <w:rPr>
+          <w:rFonts w:ascii="Consolas" w:eastAsia="Times New Roman" w:hAnsi="Consolas" w:cs="Times New Roman"/>
+          <w:color w:val="CCCCCC"/>
+          <w:sz w:val="21"/>
+          <w:szCs w:val="21"/>
+          <w:lang w:val="en-US"/>
+        </w:rPr>
+      </w:pPr>
+      <w:r>
+        <w:rPr>
+          <w:rFonts w:ascii="Consolas" w:eastAsia="Times New Roman" w:hAnsi="Consolas" w:cs="Times New Roman"/>
+          <w:color w:val="569CD6"/>
+          <w:sz w:val="21"/>
+          <w:szCs w:val="21"/>
+          <w:lang w:val="en-US"/>
+        </w:rPr>
+        <w:t>get</w:t>
+      </w:r>
+      <w:r>
+        <w:rPr>
+          <w:rFonts w:ascii="Consolas" w:eastAsia="Times New Roman" w:hAnsi="Consolas" w:cs="Times New Roman"/>
+          <w:color w:val="CCCCCC"/>
+          <w:sz w:val="21"/>
+          <w:szCs w:val="21"/>
+          <w:lang w:val="en-US"/>
+        </w:rPr>
+        <w:t xml:space="preserve"> </w:t>
+      </w:r>
+      <w:r>
+        <w:rPr>
+          <w:rFonts w:ascii="Consolas" w:eastAsia="Times New Roman" w:hAnsi="Consolas" w:cs="Times New Roman"/>
+          <w:color w:val="9CDCFE"/>
+          <w:sz w:val="21"/>
+          <w:szCs w:val="21"/>
+          <w:lang w:val="en-US"/>
+        </w:rPr>
+        <w:t>username</w:t>
+      </w:r>
+      <w:r>
+        <w:rPr>
+          <w:rFonts w:ascii="Consolas" w:eastAsia="Times New Roman" w:hAnsi="Consolas" w:cs="Times New Roman"/>
+          <w:color w:val="CCCCCC"/>
+          <w:sz w:val="21"/>
+          <w:szCs w:val="21"/>
+          <w:lang w:val="en-US"/>
+        </w:rPr>
+        <w:t>()</w:t>
+      </w:r>
+      <w:r>
+        <w:rPr>
+          <w:rFonts w:ascii="Consolas" w:eastAsia="Times New Roman" w:hAnsi="Consolas" w:cs="Times New Roman"/>
+          <w:color w:val="D4D4D4"/>
+          <w:sz w:val="21"/>
+          <w:szCs w:val="21"/>
+          <w:lang w:val="en-US"/>
+        </w:rPr>
+        <w:t>:</w:t>
+      </w:r>
+      <w:r>
+        <w:rPr>
+          <w:rFonts w:ascii="Consolas" w:eastAsia="Times New Roman" w:hAnsi="Consolas" w:cs="Times New Roman"/>
+          <w:color w:val="CCCCCC"/>
+          <w:sz w:val="21"/>
+          <w:szCs w:val="21"/>
+          <w:lang w:val="en-US"/>
+        </w:rPr>
+        <w:t xml:space="preserve"> </w:t>
+      </w:r>
+      <w:r>
+        <w:rPr>
+          <w:rFonts w:ascii="Consolas" w:eastAsia="Times New Roman" w:hAnsi="Consolas" w:cs="Times New Roman"/>
+          <w:color w:val="4EC9B0"/>
+          <w:sz w:val="21"/>
+          <w:szCs w:val="21"/>
+          <w:lang w:val="en-US"/>
+        </w:rPr>
+        <w:t>string</w:t>
+      </w:r>
+      <w:r>
+        <w:rPr>
+          <w:rFonts w:ascii="Consolas" w:eastAsia="Times New Roman" w:hAnsi="Consolas" w:cs="Times New Roman"/>
+          <w:color w:val="CCCCCC"/>
+          <w:sz w:val="21"/>
+          <w:szCs w:val="21"/>
+          <w:lang w:val="en-US"/>
+        </w:rPr>
+        <w:t xml:space="preserve"> {</w:t>
+      </w:r>
+      <w:r>
+        <w:rPr>
+          <w:rFonts w:ascii="Consolas" w:eastAsia="Times New Roman" w:hAnsi="Consolas" w:cs="Times New Roman"/>
+          <w:color w:val="CCCCCC"/>
+          <w:sz w:val="21"/>
+          <w:szCs w:val="21"/>
+          <w:lang w:val="en-US"/>
+        </w:rPr>
+        <w:t>…</w:t>
+      </w:r>
+    </w:p>
+    <w:p>
+      <w:pPr>
+        <w:rPr>
+          <w:i/>
+          <w:iCs/>
+          <w:lang w:val="en-US"/>
+        </w:rPr>
+      </w:pPr>
+    </w:p>
+    <w:p>
+      <w:pPr>
+        <w:rPr>
+          <w:lang w:val="en-US"/>
+        </w:rPr>
+      </w:pPr>
+    </w:p>
+    <w:p>
+      <w:pPr>
+        <w:shd w:val="clear" w:color="auto" w:fill="1F1F1F"/>
+        <w:spacing w:after="0" w:line="285" w:lineRule="atLeast"/>
+        <w:rPr>
+          <w:rFonts w:ascii="Consolas" w:eastAsia="Times New Roman" w:hAnsi="Consolas" w:cs="Times New Roman"/>
+          <w:color w:val="CCCCCC"/>
+          <w:sz w:val="21"/>
+          <w:szCs w:val="21"/>
+          <w:lang w:val="en-US"/>
+        </w:rPr>
+      </w:pPr>
+      <w:r>
+        <w:rPr>
+          <w:rFonts w:ascii="Consolas" w:eastAsia="Times New Roman" w:hAnsi="Consolas" w:cs="Times New Roman"/>
+          <w:color w:val="808080"/>
+          <w:sz w:val="21"/>
+          <w:szCs w:val="21"/>
+          <w:lang w:val="en-US"/>
+        </w:rPr>
+        <w:t>&lt;</w:t>
+      </w:r>
+      <w:r>
+        <w:rPr>
+          <w:rFonts w:ascii="Consolas" w:eastAsia="Times New Roman" w:hAnsi="Consolas" w:cs="Times New Roman"/>
+          <w:color w:val="569CD6"/>
+          <w:sz w:val="21"/>
+          <w:szCs w:val="21"/>
+          <w:lang w:val="en-US"/>
+        </w:rPr>
+        <w:t>mat-icon</w:t>
+      </w:r>
+      <w:r>
+        <w:rPr>
+          <w:rFonts w:ascii="Consolas" w:eastAsia="Times New Roman" w:hAnsi="Consolas" w:cs="Times New Roman"/>
+          <w:color w:val="CCCCCC"/>
+          <w:sz w:val="21"/>
+          <w:szCs w:val="21"/>
+          <w:lang w:val="en-US"/>
+        </w:rPr>
+        <w:t xml:space="preserve"> </w:t>
+      </w:r>
+      <w:r>
+        <w:rPr>
+          <w:rFonts w:ascii="Consolas" w:eastAsia="Times New Roman" w:hAnsi="Consolas" w:cs="Times New Roman"/>
+          <w:color w:val="9CDCFE"/>
+          <w:sz w:val="21"/>
+          <w:szCs w:val="21"/>
+          <w:lang w:val="en-US"/>
+        </w:rPr>
+        <w:t>matBadge</w:t>
+      </w:r>
+      <w:r>
+        <w:rPr>
+          <w:rFonts w:ascii="Consolas" w:eastAsia="Times New Roman" w:hAnsi="Consolas" w:cs="Times New Roman"/>
+          <w:color w:val="CCCCCC"/>
+          <w:sz w:val="21"/>
+          <w:szCs w:val="21"/>
+          <w:lang w:val="en-US"/>
+        </w:rPr>
+        <w:t>=</w:t>
+      </w:r>
+      <w:r>
+        <w:rPr>
+          <w:rFonts w:ascii="Consolas" w:eastAsia="Times New Roman" w:hAnsi="Consolas" w:cs="Times New Roman"/>
+          <w:color w:val="CE9178"/>
+          <w:sz w:val="21"/>
+          <w:szCs w:val="21"/>
+          <w:lang w:val="en-US"/>
+        </w:rPr>
+        <w:t>"{{ itemCount }}"</w:t>
+      </w:r>
+      <w:r>
+        <w:rPr>
+          <w:rFonts w:ascii="Consolas" w:eastAsia="Times New Roman" w:hAnsi="Consolas" w:cs="Times New Roman"/>
+          <w:color w:val="CCCCCC"/>
+          <w:sz w:val="21"/>
+          <w:szCs w:val="21"/>
+          <w:lang w:val="en-US"/>
+        </w:rPr>
+        <w:t xml:space="preserve"> </w:t>
+      </w:r>
+      <w:r>
+        <w:rPr>
+          <w:rFonts w:ascii="Consolas" w:eastAsia="Times New Roman" w:hAnsi="Consolas" w:cs="Times New Roman"/>
+          <w:color w:val="9CDCFE"/>
+          <w:sz w:val="21"/>
+          <w:szCs w:val="21"/>
+          <w:lang w:val="en-US"/>
+        </w:rPr>
+        <w:t>matBadgeColor</w:t>
+      </w:r>
+      <w:r>
+        <w:rPr>
+          <w:rFonts w:ascii="Consolas" w:eastAsia="Times New Roman" w:hAnsi="Consolas" w:cs="Times New Roman"/>
+          <w:color w:val="CCCCCC"/>
+          <w:sz w:val="21"/>
+          <w:szCs w:val="21"/>
+          <w:lang w:val="en-US"/>
+        </w:rPr>
+        <w:t>=</w:t>
+      </w:r>
+      <w:r>
+        <w:rPr>
+          <w:rFonts w:ascii="Consolas" w:eastAsia="Times New Roman" w:hAnsi="Consolas" w:cs="Times New Roman"/>
+          <w:color w:val="CE9178"/>
+          <w:sz w:val="21"/>
+          <w:szCs w:val="21"/>
+          <w:lang w:val="en-US"/>
+        </w:rPr>
+        <w:t>"accent"</w:t>
+      </w:r>
+      <w:r>
+        <w:rPr>
+          <w:rFonts w:ascii="Consolas" w:eastAsia="Times New Roman" w:hAnsi="Consolas" w:cs="Times New Roman"/>
+          <w:color w:val="808080"/>
+          <w:sz w:val="21"/>
+          <w:szCs w:val="21"/>
+          <w:lang w:val="en-US"/>
+        </w:rPr>
+        <w:t>&gt;</w:t>
+      </w:r>
+      <w:r>
+        <w:rPr>
+          <w:rFonts w:ascii="Consolas" w:eastAsia="Times New Roman" w:hAnsi="Consolas" w:cs="Times New Roman"/>
+          <w:color w:val="CCCCCC"/>
+          <w:sz w:val="21"/>
+          <w:szCs w:val="21"/>
+          <w:lang w:val="en-US"/>
+        </w:rPr>
+        <w:t>checklist</w:t>
+      </w:r>
+      <w:r>
+        <w:rPr>
+          <w:rFonts w:ascii="Consolas" w:eastAsia="Times New Roman" w:hAnsi="Consolas" w:cs="Times New Roman"/>
+          <w:color w:val="808080"/>
+          <w:sz w:val="21"/>
+          <w:szCs w:val="21"/>
+          <w:lang w:val="en-US"/>
+        </w:rPr>
+        <w:t>&lt;/</w:t>
+      </w:r>
+      <w:r>
+        <w:rPr>
+          <w:rFonts w:ascii="Consolas" w:eastAsia="Times New Roman" w:hAnsi="Consolas" w:cs="Times New Roman"/>
+          <w:color w:val="569CD6"/>
+          <w:sz w:val="21"/>
+          <w:szCs w:val="21"/>
+          <w:lang w:val="en-US"/>
+        </w:rPr>
+        <w:t>mat-icon</w:t>
+      </w:r>
+      <w:r>
+        <w:rPr>
+          <w:rFonts w:ascii="Consolas" w:eastAsia="Times New Roman" w:hAnsi="Consolas" w:cs="Times New Roman"/>
+          <w:color w:val="808080"/>
+          <w:sz w:val="21"/>
+          <w:szCs w:val="21"/>
+          <w:lang w:val="en-US"/>
+        </w:rPr>
+        <w:t>&gt;</w:t>
+      </w:r>
+    </w:p>
+    <w:p>
+      <w:pPr>
+        <w:rPr>
+          <w:lang w:val="en-US"/>
+        </w:rPr>
+      </w:pPr>
+      <w:r>
+        <w:rPr>
+          <w:lang w:val="en-US"/>
+        </w:rPr>
+        <w:t>The same as previous, we see an example of one-way databinding. The AppComponent readonly itemCount property is used to set matBadge attribute.</w:t>
+      </w:r>
+    </w:p>
+    <w:p>
+      <w:pPr>
+        <w:rPr>
+          <w:lang w:val="en-US"/>
+        </w:rPr>
+      </w:pPr>
+    </w:p>
+    <w:p>
+      <w:pPr>
+        <w:shd w:val="clear" w:color="auto" w:fill="1F1F1F"/>
+        <w:spacing w:after="0" w:line="285" w:lineRule="atLeast"/>
+        <w:rPr>
+          <w:rFonts w:ascii="Consolas" w:eastAsia="Times New Roman" w:hAnsi="Consolas" w:cs="Times New Roman"/>
+          <w:color w:val="CCCCCC"/>
+          <w:sz w:val="21"/>
+          <w:szCs w:val="21"/>
+          <w:lang w:val="en-US"/>
+        </w:rPr>
+      </w:pPr>
+      <w:r>
+        <w:rPr>
+          <w:rFonts w:ascii="Consolas" w:eastAsia="Times New Roman" w:hAnsi="Consolas" w:cs="Times New Roman"/>
+          <w:color w:val="808080"/>
+          <w:sz w:val="21"/>
+          <w:szCs w:val="21"/>
+          <w:lang w:val="en-US"/>
+        </w:rPr>
+        <w:t>&lt;</w:t>
+      </w:r>
+      <w:r>
+        <w:rPr>
+          <w:rFonts w:ascii="Consolas" w:eastAsia="Times New Roman" w:hAnsi="Consolas" w:cs="Times New Roman"/>
+          <w:color w:val="569CD6"/>
+          <w:sz w:val="21"/>
+          <w:szCs w:val="21"/>
+          <w:lang w:val="en-US"/>
+        </w:rPr>
+        <w:t>input</w:t>
+      </w:r>
+      <w:r>
+        <w:rPr>
+          <w:rFonts w:ascii="Consolas" w:eastAsia="Times New Roman" w:hAnsi="Consolas" w:cs="Times New Roman"/>
+          <w:color w:val="CCCCCC"/>
+          <w:sz w:val="21"/>
+          <w:szCs w:val="21"/>
+          <w:lang w:val="en-US"/>
+        </w:rPr>
+        <w:t xml:space="preserve"> </w:t>
+      </w:r>
+      <w:r>
+        <w:rPr>
+          <w:rFonts w:ascii="Consolas" w:eastAsia="Times New Roman" w:hAnsi="Consolas" w:cs="Times New Roman"/>
+          <w:color w:val="9CDCFE"/>
+          <w:sz w:val="21"/>
+          <w:szCs w:val="21"/>
+          <w:lang w:val="en-US"/>
+        </w:rPr>
+        <w:t>matInput</w:t>
+      </w:r>
+      <w:r>
+        <w:rPr>
+          <w:rFonts w:ascii="Consolas" w:eastAsia="Times New Roman" w:hAnsi="Consolas" w:cs="Times New Roman"/>
+          <w:color w:val="CCCCCC"/>
+          <w:sz w:val="21"/>
+          <w:szCs w:val="21"/>
+          <w:lang w:val="en-US"/>
+        </w:rPr>
+        <w:t xml:space="preserve"> </w:t>
+      </w:r>
+      <w:r>
+        <w:rPr>
+          <w:rFonts w:ascii="Consolas" w:eastAsia="Times New Roman" w:hAnsi="Consolas" w:cs="Times New Roman"/>
+          <w:color w:val="9CDCFE"/>
+          <w:sz w:val="21"/>
+          <w:szCs w:val="21"/>
+          <w:lang w:val="en-US"/>
+        </w:rPr>
+        <w:t>placeholder</w:t>
+      </w:r>
+      <w:r>
+        <w:rPr>
+          <w:rFonts w:ascii="Consolas" w:eastAsia="Times New Roman" w:hAnsi="Consolas" w:cs="Times New Roman"/>
+          <w:color w:val="CCCCCC"/>
+          <w:sz w:val="21"/>
+          <w:szCs w:val="21"/>
+          <w:lang w:val="en-US"/>
+        </w:rPr>
+        <w:t>=</w:t>
+      </w:r>
+      <w:r>
+        <w:rPr>
+          <w:rFonts w:ascii="Consolas" w:eastAsia="Times New Roman" w:hAnsi="Consolas" w:cs="Times New Roman"/>
+          <w:color w:val="CE9178"/>
+          <w:sz w:val="21"/>
+          <w:szCs w:val="21"/>
+          <w:lang w:val="en-US"/>
+        </w:rPr>
+        <w:t>"Enter to-do description"</w:t>
+      </w:r>
+      <w:r>
+        <w:rPr>
+          <w:rFonts w:ascii="Consolas" w:eastAsia="Times New Roman" w:hAnsi="Consolas" w:cs="Times New Roman"/>
+          <w:color w:val="CCCCCC"/>
+          <w:sz w:val="21"/>
+          <w:szCs w:val="21"/>
+          <w:lang w:val="en-US"/>
+        </w:rPr>
+        <w:t xml:space="preserve"> </w:t>
+      </w:r>
+      <w:r>
+        <w:rPr>
+          <w:rFonts w:ascii="Consolas" w:eastAsia="Times New Roman" w:hAnsi="Consolas" w:cs="Times New Roman"/>
+          <w:color w:val="9CDCFE"/>
+          <w:sz w:val="21"/>
+          <w:szCs w:val="21"/>
+          <w:lang w:val="en-US"/>
+        </w:rPr>
+        <w:t>#todoText</w:t>
+      </w:r>
+      <w:r>
+        <w:rPr>
+          <w:rFonts w:ascii="Consolas" w:eastAsia="Times New Roman" w:hAnsi="Consolas" w:cs="Times New Roman"/>
+          <w:color w:val="CCCCCC"/>
+          <w:sz w:val="21"/>
+          <w:szCs w:val="21"/>
+          <w:lang w:val="en-US"/>
+        </w:rPr>
+        <w:t xml:space="preserve"> </w:t>
+      </w:r>
+      <w:r>
+        <w:rPr>
+          <w:rFonts w:ascii="Consolas" w:eastAsia="Times New Roman" w:hAnsi="Consolas" w:cs="Times New Roman"/>
+          <w:color w:val="808080"/>
+          <w:sz w:val="21"/>
+          <w:szCs w:val="21"/>
+          <w:lang w:val="en-US"/>
+        </w:rPr>
+        <w:t>&gt;</w:t>
+      </w:r>
+    </w:p>
+    <w:p>
+      <w:pPr>
+        <w:rPr>
+          <w:lang w:val="en-US"/>
+        </w:rPr>
+      </w:pPr>
+      <w:r>
+        <w:rPr>
+          <w:lang w:val="en-US"/>
+        </w:rPr>
+        <w:t>We see here an example of an cardinal html attribute #todoText. This is a variable that will refer to input element.</w:t>
+      </w:r>
+    </w:p>
+    <w:p>
+      <w:pPr>
+        <w:rPr>
+          <w:lang w:val="en-US"/>
+        </w:rPr>
+      </w:pPr>
+    </w:p>
+    <w:p>
+      <w:pPr>
+        <w:shd w:val="clear" w:color="auto" w:fill="1F1F1F"/>
+        <w:spacing w:after="0" w:line="285" w:lineRule="atLeast"/>
+        <w:rPr>
+          <w:rFonts w:ascii="Consolas" w:eastAsia="Times New Roman" w:hAnsi="Consolas" w:cs="Times New Roman"/>
+          <w:color w:val="CCCCCC"/>
+          <w:sz w:val="21"/>
+          <w:szCs w:val="21"/>
+          <w:lang w:val="en-US"/>
+        </w:rPr>
+      </w:pPr>
+      <w:r>
+        <w:rPr>
+          <w:rFonts w:ascii="Consolas" w:eastAsia="Times New Roman" w:hAnsi="Consolas" w:cs="Times New Roman"/>
+          <w:color w:val="808080"/>
+          <w:sz w:val="21"/>
+          <w:szCs w:val="21"/>
+          <w:lang w:val="en-US"/>
+        </w:rPr>
+        <w:t>&lt;</w:t>
+      </w:r>
+      <w:r>
+        <w:rPr>
+          <w:rFonts w:ascii="Consolas" w:eastAsia="Times New Roman" w:hAnsi="Consolas" w:cs="Times New Roman"/>
+          <w:color w:val="569CD6"/>
+          <w:sz w:val="21"/>
+          <w:szCs w:val="21"/>
+          <w:lang w:val="en-US"/>
+        </w:rPr>
+        <w:t>button</w:t>
+      </w:r>
+      <w:r>
+        <w:rPr>
+          <w:rFonts w:ascii="Consolas" w:eastAsia="Times New Roman" w:hAnsi="Consolas" w:cs="Times New Roman"/>
+          <w:color w:val="CCCCCC"/>
+          <w:sz w:val="21"/>
+          <w:szCs w:val="21"/>
+          <w:lang w:val="en-US"/>
+        </w:rPr>
+        <w:t xml:space="preserve"> </w:t>
+      </w:r>
+      <w:r>
+        <w:rPr>
+          <w:rFonts w:ascii="Consolas" w:eastAsia="Times New Roman" w:hAnsi="Consolas" w:cs="Times New Roman"/>
+          <w:color w:val="9CDCFE"/>
+          <w:sz w:val="21"/>
+          <w:szCs w:val="21"/>
+          <w:lang w:val="en-US"/>
+        </w:rPr>
+        <w:t>matSuffix</w:t>
+      </w:r>
+      <w:r>
+        <w:rPr>
+          <w:rFonts w:ascii="Consolas" w:eastAsia="Times New Roman" w:hAnsi="Consolas" w:cs="Times New Roman"/>
+          <w:color w:val="CCCCCC"/>
+          <w:sz w:val="21"/>
+          <w:szCs w:val="21"/>
+          <w:lang w:val="en-US"/>
+        </w:rPr>
+        <w:t xml:space="preserve"> </w:t>
+      </w:r>
+      <w:r>
+        <w:rPr>
+          <w:rFonts w:ascii="Consolas" w:eastAsia="Times New Roman" w:hAnsi="Consolas" w:cs="Times New Roman"/>
+          <w:color w:val="9CDCFE"/>
+          <w:sz w:val="21"/>
+          <w:szCs w:val="21"/>
+          <w:lang w:val="en-US"/>
+        </w:rPr>
+        <w:t>mat-raised-button</w:t>
+      </w:r>
+      <w:r>
+        <w:rPr>
+          <w:rFonts w:ascii="Consolas" w:eastAsia="Times New Roman" w:hAnsi="Consolas" w:cs="Times New Roman"/>
+          <w:color w:val="CCCCCC"/>
+          <w:sz w:val="21"/>
+          <w:szCs w:val="21"/>
+          <w:lang w:val="en-US"/>
+        </w:rPr>
+        <w:t xml:space="preserve"> </w:t>
+      </w:r>
+      <w:r>
+        <w:rPr>
+          <w:rFonts w:ascii="Consolas" w:eastAsia="Times New Roman" w:hAnsi="Consolas" w:cs="Times New Roman"/>
+          <w:color w:val="9CDCFE"/>
+          <w:sz w:val="21"/>
+          <w:szCs w:val="21"/>
+          <w:lang w:val="en-US"/>
+        </w:rPr>
+        <w:t>color</w:t>
+      </w:r>
+      <w:r>
+        <w:rPr>
+          <w:rFonts w:ascii="Consolas" w:eastAsia="Times New Roman" w:hAnsi="Consolas" w:cs="Times New Roman"/>
+          <w:color w:val="CCCCCC"/>
+          <w:sz w:val="21"/>
+          <w:szCs w:val="21"/>
+          <w:lang w:val="en-US"/>
+        </w:rPr>
+        <w:t>=</w:t>
+      </w:r>
+      <w:r>
+        <w:rPr>
+          <w:rFonts w:ascii="Consolas" w:eastAsia="Times New Roman" w:hAnsi="Consolas" w:cs="Times New Roman"/>
+          <w:color w:val="CE9178"/>
+          <w:sz w:val="21"/>
+          <w:szCs w:val="21"/>
+          <w:lang w:val="en-US"/>
+        </w:rPr>
+        <w:t>"accent"</w:t>
+      </w:r>
+      <w:r>
+        <w:rPr>
+          <w:rFonts w:ascii="Consolas" w:eastAsia="Times New Roman" w:hAnsi="Consolas" w:cs="Times New Roman"/>
+          <w:color w:val="CCCCCC"/>
+          <w:sz w:val="21"/>
+          <w:szCs w:val="21"/>
+          <w:lang w:val="en-US"/>
+        </w:rPr>
+        <w:t xml:space="preserve"> </w:t>
+      </w:r>
+      <w:r>
+        <w:rPr>
+          <w:rFonts w:ascii="Consolas" w:eastAsia="Times New Roman" w:hAnsi="Consolas" w:cs="Times New Roman"/>
+          <w:color w:val="9CDCFE"/>
+          <w:sz w:val="21"/>
+          <w:szCs w:val="21"/>
+          <w:lang w:val="en-US"/>
+        </w:rPr>
+        <w:t>class</w:t>
+      </w:r>
+      <w:r>
+        <w:rPr>
+          <w:rFonts w:ascii="Consolas" w:eastAsia="Times New Roman" w:hAnsi="Consolas" w:cs="Times New Roman"/>
+          <w:color w:val="CCCCCC"/>
+          <w:sz w:val="21"/>
+          <w:szCs w:val="21"/>
+          <w:lang w:val="en-US"/>
+        </w:rPr>
+        <w:t>=</w:t>
+      </w:r>
+      <w:r>
+        <w:rPr>
+          <w:rFonts w:ascii="Consolas" w:eastAsia="Times New Roman" w:hAnsi="Consolas" w:cs="Times New Roman"/>
+          <w:color w:val="CE9178"/>
+          <w:sz w:val="21"/>
+          <w:szCs w:val="21"/>
+          <w:lang w:val="en-US"/>
+        </w:rPr>
+        <w:t>"addButton"</w:t>
+      </w:r>
+    </w:p>
+    <w:p>
+      <w:pPr>
+        <w:shd w:val="clear" w:color="auto" w:fill="1F1F1F"/>
+        <w:spacing w:after="0" w:line="285" w:lineRule="atLeast"/>
+        <w:rPr>
+          <w:rFonts w:ascii="Consolas" w:eastAsia="Times New Roman" w:hAnsi="Consolas" w:cs="Times New Roman"/>
+          <w:color w:val="CCCCCC"/>
+          <w:sz w:val="21"/>
+          <w:szCs w:val="21"/>
+          <w:lang w:val="en-US"/>
+        </w:rPr>
+      </w:pPr>
+      <w:r>
+        <w:rPr>
+          <w:rFonts w:ascii="Consolas" w:eastAsia="Times New Roman" w:hAnsi="Consolas" w:cs="Times New Roman"/>
+          <w:color w:val="CCCCCC"/>
+          <w:sz w:val="21"/>
+          <w:szCs w:val="21"/>
+          <w:lang w:val="en-US"/>
+        </w:rPr>
+        <w:t xml:space="preserve">    </w:t>
+      </w:r>
+      <w:r>
+        <w:rPr>
+          <w:rFonts w:ascii="Consolas" w:eastAsia="Times New Roman" w:hAnsi="Consolas" w:cs="Times New Roman"/>
+          <w:color w:val="9CDCFE"/>
+          <w:sz w:val="21"/>
+          <w:szCs w:val="21"/>
+          <w:lang w:val="en-US"/>
+        </w:rPr>
+        <w:t>(click)</w:t>
+      </w:r>
+      <w:r>
+        <w:rPr>
+          <w:rFonts w:ascii="Consolas" w:eastAsia="Times New Roman" w:hAnsi="Consolas" w:cs="Times New Roman"/>
+          <w:color w:val="CCCCCC"/>
+          <w:sz w:val="21"/>
+          <w:szCs w:val="21"/>
+          <w:lang w:val="en-US"/>
+        </w:rPr>
+        <w:t>=</w:t>
+      </w:r>
+      <w:r>
+        <w:rPr>
+          <w:rFonts w:ascii="Consolas" w:eastAsia="Times New Roman" w:hAnsi="Consolas" w:cs="Times New Roman"/>
+          <w:color w:val="CE9178"/>
+          <w:sz w:val="21"/>
+          <w:szCs w:val="21"/>
+          <w:lang w:val="en-US"/>
+        </w:rPr>
+        <w:t>"addItem(todoText.value); todoText.value = ''"</w:t>
+      </w:r>
+      <w:r>
+        <w:rPr>
+          <w:rFonts w:ascii="Consolas" w:eastAsia="Times New Roman" w:hAnsi="Consolas" w:cs="Times New Roman"/>
+          <w:color w:val="808080"/>
+          <w:sz w:val="21"/>
+          <w:szCs w:val="21"/>
+          <w:lang w:val="en-US"/>
+        </w:rPr>
+        <w:t>&gt;</w:t>
+      </w:r>
+    </w:p>
+    <w:p>
+      <w:pPr>
+        <w:shd w:val="clear" w:color="auto" w:fill="1F1F1F"/>
+        <w:spacing w:after="0" w:line="285" w:lineRule="atLeast"/>
+        <w:rPr>
+          <w:rFonts w:ascii="Consolas" w:eastAsia="Times New Roman" w:hAnsi="Consolas" w:cs="Times New Roman"/>
+          <w:color w:val="CCCCCC"/>
+          <w:sz w:val="21"/>
+          <w:szCs w:val="21"/>
+          <w:lang w:val="en-US"/>
+        </w:rPr>
+      </w:pPr>
+      <w:r>
+        <w:rPr>
+          <w:rFonts w:ascii="Consolas" w:eastAsia="Times New Roman" w:hAnsi="Consolas" w:cs="Times New Roman"/>
+          <w:color w:val="CCCCCC"/>
+          <w:sz w:val="21"/>
+          <w:szCs w:val="21"/>
+          <w:lang w:val="en-US"/>
+        </w:rPr>
+        <w:t>        Add</w:t>
+      </w:r>
+    </w:p>
+    <w:p>
+      <w:pPr>
+        <w:shd w:val="clear" w:color="auto" w:fill="1F1F1F"/>
+        <w:spacing w:after="0" w:line="285" w:lineRule="atLeast"/>
+        <w:rPr>
+          <w:rFonts w:ascii="Consolas" w:eastAsia="Times New Roman" w:hAnsi="Consolas" w:cs="Times New Roman"/>
+          <w:color w:val="CCCCCC"/>
+          <w:sz w:val="21"/>
+          <w:szCs w:val="21"/>
+          <w:lang w:val="en-US"/>
+        </w:rPr>
+      </w:pPr>
+      <w:r>
+        <w:rPr>
+          <w:rFonts w:ascii="Consolas" w:eastAsia="Times New Roman" w:hAnsi="Consolas" w:cs="Times New Roman"/>
+          <w:color w:val="CCCCCC"/>
+          <w:sz w:val="21"/>
+          <w:szCs w:val="21"/>
+          <w:lang w:val="en-US"/>
+        </w:rPr>
+        <w:t xml:space="preserve">    </w:t>
+      </w:r>
+      <w:r>
+        <w:rPr>
+          <w:rFonts w:ascii="Consolas" w:eastAsia="Times New Roman" w:hAnsi="Consolas" w:cs="Times New Roman"/>
+          <w:color w:val="808080"/>
+          <w:sz w:val="21"/>
+          <w:szCs w:val="21"/>
+          <w:lang w:val="en-US"/>
+        </w:rPr>
+        <w:t>&lt;/</w:t>
+      </w:r>
+      <w:r>
+        <w:rPr>
+          <w:rFonts w:ascii="Consolas" w:eastAsia="Times New Roman" w:hAnsi="Consolas" w:cs="Times New Roman"/>
+          <w:color w:val="569CD6"/>
+          <w:sz w:val="21"/>
+          <w:szCs w:val="21"/>
+          <w:lang w:val="en-US"/>
+        </w:rPr>
+        <w:t>button</w:t>
+      </w:r>
+      <w:r>
+        <w:rPr>
+          <w:rFonts w:ascii="Consolas" w:eastAsia="Times New Roman" w:hAnsi="Consolas" w:cs="Times New Roman"/>
+          <w:color w:val="808080"/>
+          <w:sz w:val="21"/>
+          <w:szCs w:val="21"/>
+          <w:lang w:val="en-US"/>
+        </w:rPr>
+        <w:t>&gt;</w:t>
+      </w:r>
+    </w:p>
+    <w:p>
+      <w:pPr>
+        <w:rPr>
+          <w:lang w:val="en-US"/>
+        </w:rPr>
+      </w:pPr>
+      <w:r>
+        <w:rPr>
+          <w:lang w:val="en-US"/>
+        </w:rPr>
+        <w:t>We can see how we defined #todoText variable because we want to get the input value. Here we see an example of event binding (click) and the event handler is addItem, a method of AppComponent.</w:t>
+      </w:r>
+    </w:p>
+    <w:p>
+      <w:pPr>
+        <w:rPr>
+          <w:lang w:val="en-US"/>
+        </w:rPr>
+      </w:pPr>
+    </w:p>
+    <w:p>
+      <w:pPr>
+        <w:shd w:val="clear" w:color="auto" w:fill="1F1F1F"/>
+        <w:spacing w:after="0" w:line="285" w:lineRule="atLeast"/>
+        <w:rPr>
+          <w:rFonts w:ascii="Consolas" w:eastAsia="Times New Roman" w:hAnsi="Consolas" w:cs="Times New Roman"/>
+          <w:color w:val="CCCCCC"/>
+          <w:sz w:val="21"/>
+          <w:szCs w:val="21"/>
+          <w:lang w:val="en-US"/>
+        </w:rPr>
+      </w:pPr>
+      <w:r>
+        <w:rPr>
+          <w:rFonts w:ascii="Consolas" w:eastAsia="Times New Roman" w:hAnsi="Consolas" w:cs="Times New Roman"/>
+          <w:color w:val="808080"/>
+          <w:sz w:val="21"/>
+          <w:szCs w:val="21"/>
+          <w:lang w:val="en-US"/>
+        </w:rPr>
+        <w:lastRenderedPageBreak/>
+        <w:t>&lt;</w:t>
+      </w:r>
+      <w:r>
+        <w:rPr>
+          <w:rFonts w:ascii="Consolas" w:eastAsia="Times New Roman" w:hAnsi="Consolas" w:cs="Times New Roman"/>
+          <w:color w:val="569CD6"/>
+          <w:sz w:val="21"/>
+          <w:szCs w:val="21"/>
+          <w:lang w:val="en-US"/>
+        </w:rPr>
+        <w:t>table</w:t>
+      </w:r>
+      <w:r>
+        <w:rPr>
+          <w:rFonts w:ascii="Consolas" w:eastAsia="Times New Roman" w:hAnsi="Consolas" w:cs="Times New Roman"/>
+          <w:color w:val="CCCCCC"/>
+          <w:sz w:val="21"/>
+          <w:szCs w:val="21"/>
+          <w:lang w:val="en-US"/>
+        </w:rPr>
+        <w:t xml:space="preserve"> </w:t>
+      </w:r>
+      <w:r>
+        <w:rPr>
+          <w:rFonts w:ascii="Consolas" w:eastAsia="Times New Roman" w:hAnsi="Consolas" w:cs="Times New Roman"/>
+          <w:color w:val="9CDCFE"/>
+          <w:sz w:val="21"/>
+          <w:szCs w:val="21"/>
+          <w:lang w:val="en-US"/>
+        </w:rPr>
+        <w:t>mat-table</w:t>
+      </w:r>
+      <w:r>
+        <w:rPr>
+          <w:rFonts w:ascii="Consolas" w:eastAsia="Times New Roman" w:hAnsi="Consolas" w:cs="Times New Roman"/>
+          <w:color w:val="CCCCCC"/>
+          <w:sz w:val="21"/>
+          <w:szCs w:val="21"/>
+          <w:lang w:val="en-US"/>
+        </w:rPr>
+        <w:t xml:space="preserve"> </w:t>
+      </w:r>
+      <w:r>
+        <w:rPr>
+          <w:rFonts w:ascii="Consolas" w:eastAsia="Times New Roman" w:hAnsi="Consolas" w:cs="Times New Roman"/>
+          <w:color w:val="9CDCFE"/>
+          <w:sz w:val="21"/>
+          <w:szCs w:val="21"/>
+          <w:lang w:val="en-US"/>
+        </w:rPr>
+        <w:t>[dataSource]</w:t>
+      </w:r>
+      <w:r>
+        <w:rPr>
+          <w:rFonts w:ascii="Consolas" w:eastAsia="Times New Roman" w:hAnsi="Consolas" w:cs="Times New Roman"/>
+          <w:color w:val="CCCCCC"/>
+          <w:sz w:val="21"/>
+          <w:szCs w:val="21"/>
+          <w:lang w:val="en-US"/>
+        </w:rPr>
+        <w:t>=</w:t>
+      </w:r>
+      <w:r>
+        <w:rPr>
+          <w:rFonts w:ascii="Consolas" w:eastAsia="Times New Roman" w:hAnsi="Consolas" w:cs="Times New Roman"/>
+          <w:color w:val="CE9178"/>
+          <w:sz w:val="21"/>
+          <w:szCs w:val="21"/>
+          <w:lang w:val="en-US"/>
+        </w:rPr>
+        <w:t>"items"</w:t>
+      </w:r>
+      <w:r>
+        <w:rPr>
+          <w:rFonts w:ascii="Consolas" w:eastAsia="Times New Roman" w:hAnsi="Consolas" w:cs="Times New Roman"/>
+          <w:color w:val="CCCCCC"/>
+          <w:sz w:val="21"/>
+          <w:szCs w:val="21"/>
+          <w:lang w:val="en-US"/>
+        </w:rPr>
+        <w:t xml:space="preserve"> </w:t>
+      </w:r>
+      <w:r>
+        <w:rPr>
+          <w:rFonts w:ascii="Consolas" w:eastAsia="Times New Roman" w:hAnsi="Consolas" w:cs="Times New Roman"/>
+          <w:color w:val="9CDCFE"/>
+          <w:sz w:val="21"/>
+          <w:szCs w:val="21"/>
+          <w:lang w:val="en-US"/>
+        </w:rPr>
+        <w:t>class</w:t>
+      </w:r>
+      <w:r>
+        <w:rPr>
+          <w:rFonts w:ascii="Consolas" w:eastAsia="Times New Roman" w:hAnsi="Consolas" w:cs="Times New Roman"/>
+          <w:color w:val="CCCCCC"/>
+          <w:sz w:val="21"/>
+          <w:szCs w:val="21"/>
+          <w:lang w:val="en-US"/>
+        </w:rPr>
+        <w:t>=</w:t>
+      </w:r>
+      <w:r>
+        <w:rPr>
+          <w:rFonts w:ascii="Consolas" w:eastAsia="Times New Roman" w:hAnsi="Consolas" w:cs="Times New Roman"/>
+          <w:color w:val="CE9178"/>
+          <w:sz w:val="21"/>
+          <w:szCs w:val="21"/>
+          <w:lang w:val="en-US"/>
+        </w:rPr>
+        <w:t>"mat-elevation-z3 fullWidth"</w:t>
+      </w:r>
+      <w:r>
+        <w:rPr>
+          <w:rFonts w:ascii="Consolas" w:eastAsia="Times New Roman" w:hAnsi="Consolas" w:cs="Times New Roman"/>
+          <w:color w:val="808080"/>
+          <w:sz w:val="21"/>
+          <w:szCs w:val="21"/>
+          <w:lang w:val="en-US"/>
+        </w:rPr>
+        <w:t>&gt;</w:t>
+      </w:r>
+    </w:p>
+    <w:p>
+      <w:pPr>
+        <w:rPr>
+          <w:lang w:val="en-US"/>
+        </w:rPr>
+      </w:pPr>
+      <w:r>
+        <w:rPr>
+          <w:lang w:val="en-US"/>
+        </w:rPr>
+        <w:t>Here we see another example of data binding, this binding we call it attribute binding and we use brackets. The items is an AppComponent readonly property and its an array. We are setting dataSource attribute to this array.</w:t>
+      </w:r>
+    </w:p>
+    <w:p>
+      <w:pPr>
+        <w:rPr>
+          <w:lang w:val="en-US"/>
+        </w:rPr>
+      </w:pPr>
+    </w:p>
+    <w:p>
+      <w:pPr>
+        <w:shd w:val="clear" w:color="auto" w:fill="1F1F1F"/>
+        <w:spacing w:after="0" w:line="285" w:lineRule="atLeast"/>
+        <w:rPr>
+          <w:rFonts w:ascii="Consolas" w:eastAsia="Times New Roman" w:hAnsi="Consolas" w:cs="Times New Roman"/>
+          <w:color w:val="CCCCCC"/>
+          <w:sz w:val="21"/>
+          <w:szCs w:val="21"/>
+          <w:lang w:val="en-US"/>
+        </w:rPr>
+      </w:pPr>
+      <w:r>
+        <w:rPr>
+          <w:rFonts w:ascii="Consolas" w:eastAsia="Times New Roman" w:hAnsi="Consolas" w:cs="Times New Roman"/>
+          <w:color w:val="808080"/>
+          <w:sz w:val="21"/>
+          <w:szCs w:val="21"/>
+          <w:lang w:val="en-US"/>
+        </w:rPr>
+        <w:t>&lt;</w:t>
+      </w:r>
+      <w:r>
+        <w:rPr>
+          <w:rFonts w:ascii="Consolas" w:eastAsia="Times New Roman" w:hAnsi="Consolas" w:cs="Times New Roman"/>
+          <w:color w:val="569CD6"/>
+          <w:sz w:val="21"/>
+          <w:szCs w:val="21"/>
+          <w:lang w:val="en-US"/>
+        </w:rPr>
+        <w:t>td</w:t>
+      </w:r>
+      <w:r>
+        <w:rPr>
+          <w:rFonts w:ascii="Consolas" w:eastAsia="Times New Roman" w:hAnsi="Consolas" w:cs="Times New Roman"/>
+          <w:color w:val="CCCCCC"/>
+          <w:sz w:val="21"/>
+          <w:szCs w:val="21"/>
+          <w:lang w:val="en-US"/>
+        </w:rPr>
+        <w:t xml:space="preserve"> </w:t>
+      </w:r>
+      <w:r>
+        <w:rPr>
+          <w:rFonts w:ascii="Consolas" w:eastAsia="Times New Roman" w:hAnsi="Consolas" w:cs="Times New Roman"/>
+          <w:color w:val="9CDCFE"/>
+          <w:sz w:val="21"/>
+          <w:szCs w:val="21"/>
+          <w:lang w:val="en-US"/>
+        </w:rPr>
+        <w:t>mat-cell</w:t>
+      </w:r>
+      <w:r>
+        <w:rPr>
+          <w:rFonts w:ascii="Consolas" w:eastAsia="Times New Roman" w:hAnsi="Consolas" w:cs="Times New Roman"/>
+          <w:color w:val="CCCCCC"/>
+          <w:sz w:val="21"/>
+          <w:szCs w:val="21"/>
+          <w:lang w:val="en-US"/>
+        </w:rPr>
+        <w:t xml:space="preserve"> </w:t>
+      </w:r>
+      <w:r>
+        <w:rPr>
+          <w:rFonts w:ascii="Consolas" w:eastAsia="Times New Roman" w:hAnsi="Consolas" w:cs="Times New Roman"/>
+          <w:color w:val="9CDCFE"/>
+          <w:sz w:val="21"/>
+          <w:szCs w:val="21"/>
+          <w:lang w:val="en-US"/>
+        </w:rPr>
+        <w:t>*matCellDef</w:t>
+      </w:r>
+      <w:r>
+        <w:rPr>
+          <w:rFonts w:ascii="Consolas" w:eastAsia="Times New Roman" w:hAnsi="Consolas" w:cs="Times New Roman"/>
+          <w:color w:val="CCCCCC"/>
+          <w:sz w:val="21"/>
+          <w:szCs w:val="21"/>
+          <w:lang w:val="en-US"/>
+        </w:rPr>
+        <w:t>=</w:t>
+      </w:r>
+      <w:r>
+        <w:rPr>
+          <w:rFonts w:ascii="Consolas" w:eastAsia="Times New Roman" w:hAnsi="Consolas" w:cs="Times New Roman"/>
+          <w:color w:val="CE9178"/>
+          <w:sz w:val="21"/>
+          <w:szCs w:val="21"/>
+          <w:lang w:val="en-US"/>
+        </w:rPr>
+        <w:t>"let item"</w:t>
+      </w:r>
+      <w:r>
+        <w:rPr>
+          <w:rFonts w:ascii="Consolas" w:eastAsia="Times New Roman" w:hAnsi="Consolas" w:cs="Times New Roman"/>
+          <w:color w:val="808080"/>
+          <w:sz w:val="21"/>
+          <w:szCs w:val="21"/>
+          <w:lang w:val="en-US"/>
+        </w:rPr>
+        <w:t>&gt;</w:t>
+      </w:r>
+      <w:r>
+        <w:rPr>
+          <w:rFonts w:ascii="Consolas" w:eastAsia="Times New Roman" w:hAnsi="Consolas" w:cs="Times New Roman"/>
+          <w:color w:val="CCCCCC"/>
+          <w:sz w:val="21"/>
+          <w:szCs w:val="21"/>
+          <w:lang w:val="en-US"/>
+        </w:rPr>
+        <w:t xml:space="preserve"> {{ item.task }} </w:t>
+      </w:r>
+      <w:r>
+        <w:rPr>
+          <w:rFonts w:ascii="Consolas" w:eastAsia="Times New Roman" w:hAnsi="Consolas" w:cs="Times New Roman"/>
+          <w:color w:val="808080"/>
+          <w:sz w:val="21"/>
+          <w:szCs w:val="21"/>
+          <w:lang w:val="en-US"/>
+        </w:rPr>
+        <w:t>&lt;/</w:t>
+      </w:r>
+      <w:r>
+        <w:rPr>
+          <w:rFonts w:ascii="Consolas" w:eastAsia="Times New Roman" w:hAnsi="Consolas" w:cs="Times New Roman"/>
+          <w:color w:val="569CD6"/>
+          <w:sz w:val="21"/>
+          <w:szCs w:val="21"/>
+          <w:lang w:val="en-US"/>
+        </w:rPr>
+        <w:t>td</w:t>
+      </w:r>
+      <w:r>
+        <w:rPr>
+          <w:rFonts w:ascii="Consolas" w:eastAsia="Times New Roman" w:hAnsi="Consolas" w:cs="Times New Roman"/>
+          <w:color w:val="808080"/>
+          <w:sz w:val="21"/>
+          <w:szCs w:val="21"/>
+          <w:lang w:val="en-US"/>
+        </w:rPr>
+        <w:t>&gt;</w:t>
+      </w:r>
+    </w:p>
+    <w:p>
+      <w:pPr>
+        <w:rPr>
+          <w:lang w:val="en-US"/>
+        </w:rPr>
+      </w:pPr>
+      <w:r>
+        <w:rPr>
+          <w:lang w:val="en-US"/>
+        </w:rPr>
+        <w:t xml:space="preserve">Here we see some html code </w:t>
+      </w:r>
+      <w:r>
+        <w:rPr>
+          <w:i/>
+          <w:iCs/>
+          <w:lang w:val="en-US"/>
+        </w:rPr>
+        <w:t>let item</w:t>
+      </w:r>
+      <w:r>
+        <w:rPr>
+          <w:lang w:val="en-US"/>
+        </w:rPr>
+        <w:t>. We are creating a variable with the name item. We need to see here the context, this expression let item will be evaluated for each element for the dataSource.</w:t>
+      </w:r>
+    </w:p>
+    <w:p>
+      <w:pPr>
+        <w:rPr>
+          <w:lang w:val="en-US"/>
+        </w:rPr>
+      </w:pPr>
+    </w:p>
+    <w:p>
+      <w:pPr>
+        <w:shd w:val="clear" w:color="auto" w:fill="1F1F1F"/>
+        <w:spacing w:after="0" w:line="285" w:lineRule="atLeast"/>
+        <w:rPr>
+          <w:rFonts w:ascii="Consolas" w:eastAsia="Times New Roman" w:hAnsi="Consolas" w:cs="Times New Roman"/>
+          <w:color w:val="CCCCCC"/>
+          <w:sz w:val="21"/>
+          <w:szCs w:val="21"/>
+          <w:lang w:val="en-US"/>
+        </w:rPr>
+      </w:pPr>
+      <w:r>
+        <w:rPr>
+          <w:rFonts w:ascii="Consolas" w:eastAsia="Times New Roman" w:hAnsi="Consolas" w:cs="Times New Roman"/>
+          <w:color w:val="808080"/>
+          <w:sz w:val="21"/>
+          <w:szCs w:val="21"/>
+          <w:lang w:val="en-US"/>
+        </w:rPr>
+        <w:t>&lt;</w:t>
+      </w:r>
+      <w:r>
+        <w:rPr>
+          <w:rFonts w:ascii="Consolas" w:eastAsia="Times New Roman" w:hAnsi="Consolas" w:cs="Times New Roman"/>
+          <w:color w:val="569CD6"/>
+          <w:sz w:val="21"/>
+          <w:szCs w:val="21"/>
+          <w:lang w:val="en-US"/>
+        </w:rPr>
+        <w:t>mat-checkbox</w:t>
+      </w:r>
+      <w:r>
+        <w:rPr>
+          <w:rFonts w:ascii="Consolas" w:eastAsia="Times New Roman" w:hAnsi="Consolas" w:cs="Times New Roman"/>
+          <w:color w:val="CCCCCC"/>
+          <w:sz w:val="21"/>
+          <w:szCs w:val="21"/>
+          <w:lang w:val="en-US"/>
+        </w:rPr>
+        <w:t xml:space="preserve"> </w:t>
+      </w:r>
+      <w:r>
+        <w:rPr>
+          <w:rFonts w:ascii="Consolas" w:eastAsia="Times New Roman" w:hAnsi="Consolas" w:cs="Times New Roman"/>
+          <w:color w:val="9CDCFE"/>
+          <w:sz w:val="21"/>
+          <w:szCs w:val="21"/>
+          <w:lang w:val="en-US"/>
+        </w:rPr>
+        <w:t>[(ngModel)]</w:t>
+      </w:r>
+      <w:r>
+        <w:rPr>
+          <w:rFonts w:ascii="Consolas" w:eastAsia="Times New Roman" w:hAnsi="Consolas" w:cs="Times New Roman"/>
+          <w:color w:val="CCCCCC"/>
+          <w:sz w:val="21"/>
+          <w:szCs w:val="21"/>
+          <w:lang w:val="en-US"/>
+        </w:rPr>
+        <w:t>=</w:t>
+      </w:r>
+      <w:r>
+        <w:rPr>
+          <w:rFonts w:ascii="Consolas" w:eastAsia="Times New Roman" w:hAnsi="Consolas" w:cs="Times New Roman"/>
+          <w:color w:val="CE9178"/>
+          <w:sz w:val="21"/>
+          <w:szCs w:val="21"/>
+          <w:lang w:val="en-US"/>
+        </w:rPr>
+        <w:t>"item.complete"</w:t>
+      </w:r>
+      <w:r>
+        <w:rPr>
+          <w:rFonts w:ascii="Consolas" w:eastAsia="Times New Roman" w:hAnsi="Consolas" w:cs="Times New Roman"/>
+          <w:color w:val="CCCCCC"/>
+          <w:sz w:val="21"/>
+          <w:szCs w:val="21"/>
+          <w:lang w:val="en-US"/>
+        </w:rPr>
+        <w:t xml:space="preserve"> </w:t>
+      </w:r>
+      <w:r>
+        <w:rPr>
+          <w:rFonts w:ascii="Consolas" w:eastAsia="Times New Roman" w:hAnsi="Consolas" w:cs="Times New Roman"/>
+          <w:color w:val="9CDCFE"/>
+          <w:sz w:val="21"/>
+          <w:szCs w:val="21"/>
+          <w:lang w:val="en-US"/>
+        </w:rPr>
+        <w:t>color</w:t>
+      </w:r>
+      <w:r>
+        <w:rPr>
+          <w:rFonts w:ascii="Consolas" w:eastAsia="Times New Roman" w:hAnsi="Consolas" w:cs="Times New Roman"/>
+          <w:color w:val="CCCCCC"/>
+          <w:sz w:val="21"/>
+          <w:szCs w:val="21"/>
+          <w:lang w:val="en-US"/>
+        </w:rPr>
+        <w:t>=</w:t>
+      </w:r>
+      <w:r>
+        <w:rPr>
+          <w:rFonts w:ascii="Consolas" w:eastAsia="Times New Roman" w:hAnsi="Consolas" w:cs="Times New Roman"/>
+          <w:color w:val="CE9178"/>
+          <w:sz w:val="21"/>
+          <w:szCs w:val="21"/>
+          <w:lang w:val="en-US"/>
+        </w:rPr>
+        <w:t>"primary"</w:t>
+      </w:r>
+      <w:r>
+        <w:rPr>
+          <w:rFonts w:ascii="Consolas" w:eastAsia="Times New Roman" w:hAnsi="Consolas" w:cs="Times New Roman"/>
+          <w:color w:val="808080"/>
+          <w:sz w:val="21"/>
+          <w:szCs w:val="21"/>
+          <w:lang w:val="en-US"/>
+        </w:rPr>
+        <w:t>&gt;</w:t>
+      </w:r>
+    </w:p>
+    <w:p>
+      <w:pPr>
+        <w:rPr>
+          <w:lang w:val="en-US"/>
+        </w:rPr>
+      </w:pPr>
+      <w:r>
+        <w:rPr>
+          <w:lang w:val="en-US"/>
+        </w:rPr>
+        <w:t xml:space="preserve">Here is an example of a two way data binding, using an Angular feature called ngModel. ngModel will set </w:t>
+      </w:r>
+      <w:r>
+        <w:rPr>
+          <w:lang w:val="en-US"/>
+        </w:rPr>
+        <w:t>item.Complete property to the value of the checkbox. If we open TodoItem file, you will that in the constructor we have defined the complete property. And yes, we can define class properties directory in the parameters of a constructor.</w:t>
+      </w:r>
+    </w:p>
+    <w:p>
+      <w:pPr>
+        <w:shd w:val="clear" w:color="auto" w:fill="1F1F1F"/>
+        <w:spacing w:after="0" w:line="285" w:lineRule="atLeast"/>
+        <w:rPr>
+          <w:rFonts w:ascii="Consolas" w:eastAsia="Times New Roman" w:hAnsi="Consolas" w:cs="Times New Roman"/>
+          <w:color w:val="CCCCCC"/>
+          <w:sz w:val="21"/>
+          <w:szCs w:val="21"/>
+          <w:lang w:val="en-US"/>
+        </w:rPr>
+      </w:pPr>
+      <w:r>
+        <w:rPr>
+          <w:rFonts w:ascii="Consolas" w:eastAsia="Times New Roman" w:hAnsi="Consolas" w:cs="Times New Roman"/>
+          <w:color w:val="C586C0"/>
+          <w:sz w:val="21"/>
+          <w:szCs w:val="21"/>
+          <w:lang w:val="en-US"/>
+        </w:rPr>
+        <w:t>export</w:t>
+      </w:r>
+      <w:r>
+        <w:rPr>
+          <w:rFonts w:ascii="Consolas" w:eastAsia="Times New Roman" w:hAnsi="Consolas" w:cs="Times New Roman"/>
+          <w:color w:val="CCCCCC"/>
+          <w:sz w:val="21"/>
+          <w:szCs w:val="21"/>
+          <w:lang w:val="en-US"/>
+        </w:rPr>
+        <w:t xml:space="preserve"> </w:t>
+      </w:r>
+      <w:r>
+        <w:rPr>
+          <w:rFonts w:ascii="Consolas" w:eastAsia="Times New Roman" w:hAnsi="Consolas" w:cs="Times New Roman"/>
+          <w:color w:val="569CD6"/>
+          <w:sz w:val="21"/>
+          <w:szCs w:val="21"/>
+          <w:lang w:val="en-US"/>
+        </w:rPr>
+        <w:t>class</w:t>
+      </w:r>
+      <w:r>
+        <w:rPr>
+          <w:rFonts w:ascii="Consolas" w:eastAsia="Times New Roman" w:hAnsi="Consolas" w:cs="Times New Roman"/>
+          <w:color w:val="CCCCCC"/>
+          <w:sz w:val="21"/>
+          <w:szCs w:val="21"/>
+          <w:lang w:val="en-US"/>
+        </w:rPr>
+        <w:t xml:space="preserve"> </w:t>
+      </w:r>
+      <w:r>
+        <w:rPr>
+          <w:rFonts w:ascii="Consolas" w:eastAsia="Times New Roman" w:hAnsi="Consolas" w:cs="Times New Roman"/>
+          <w:color w:val="4EC9B0"/>
+          <w:sz w:val="21"/>
+          <w:szCs w:val="21"/>
+          <w:lang w:val="en-US"/>
+        </w:rPr>
+        <w:t>TodoItem</w:t>
+      </w:r>
+      <w:r>
+        <w:rPr>
+          <w:rFonts w:ascii="Consolas" w:eastAsia="Times New Roman" w:hAnsi="Consolas" w:cs="Times New Roman"/>
+          <w:color w:val="CCCCCC"/>
+          <w:sz w:val="21"/>
+          <w:szCs w:val="21"/>
+          <w:lang w:val="en-US"/>
+        </w:rPr>
+        <w:t xml:space="preserve"> {</w:t>
+      </w:r>
+    </w:p>
+    <w:p>
+      <w:pPr>
+        <w:shd w:val="clear" w:color="auto" w:fill="1F1F1F"/>
+        <w:spacing w:after="0" w:line="285" w:lineRule="atLeast"/>
+        <w:rPr>
+          <w:rFonts w:ascii="Consolas" w:eastAsia="Times New Roman" w:hAnsi="Consolas" w:cs="Times New Roman"/>
+          <w:color w:val="CCCCCC"/>
+          <w:sz w:val="21"/>
+          <w:szCs w:val="21"/>
+          <w:lang w:val="en-US"/>
+        </w:rPr>
+      </w:pPr>
+    </w:p>
+    <w:p>
+      <w:pPr>
+        <w:shd w:val="clear" w:color="auto" w:fill="1F1F1F"/>
+        <w:spacing w:after="0" w:line="285" w:lineRule="atLeast"/>
+        <w:rPr>
+          <w:rFonts w:ascii="Consolas" w:eastAsia="Times New Roman" w:hAnsi="Consolas" w:cs="Times New Roman"/>
+          <w:color w:val="CCCCCC"/>
+          <w:sz w:val="21"/>
+          <w:szCs w:val="21"/>
+          <w:lang w:val="en-US"/>
+        </w:rPr>
+      </w:pPr>
+      <w:r>
+        <w:rPr>
+          <w:rFonts w:ascii="Consolas" w:eastAsia="Times New Roman" w:hAnsi="Consolas" w:cs="Times New Roman"/>
+          <w:color w:val="CCCCCC"/>
+          <w:sz w:val="21"/>
+          <w:szCs w:val="21"/>
+          <w:lang w:val="en-US"/>
+        </w:rPr>
+        <w:t xml:space="preserve">    </w:t>
+      </w:r>
+      <w:r>
+        <w:rPr>
+          <w:rFonts w:ascii="Consolas" w:eastAsia="Times New Roman" w:hAnsi="Consolas" w:cs="Times New Roman"/>
+          <w:color w:val="569CD6"/>
+          <w:sz w:val="21"/>
+          <w:szCs w:val="21"/>
+          <w:lang w:val="en-US"/>
+        </w:rPr>
+        <w:t>constructor</w:t>
+      </w:r>
+      <w:r>
+        <w:rPr>
+          <w:rFonts w:ascii="Consolas" w:eastAsia="Times New Roman" w:hAnsi="Consolas" w:cs="Times New Roman"/>
+          <w:color w:val="CCCCCC"/>
+          <w:sz w:val="21"/>
+          <w:szCs w:val="21"/>
+          <w:lang w:val="en-US"/>
+        </w:rPr>
+        <w:t>(</w:t>
+      </w:r>
+      <w:r>
+        <w:rPr>
+          <w:rFonts w:ascii="Consolas" w:eastAsia="Times New Roman" w:hAnsi="Consolas" w:cs="Times New Roman"/>
+          <w:color w:val="569CD6"/>
+          <w:sz w:val="21"/>
+          <w:szCs w:val="21"/>
+          <w:lang w:val="en-US"/>
+        </w:rPr>
+        <w:t>public</w:t>
+      </w:r>
+      <w:r>
+        <w:rPr>
+          <w:rFonts w:ascii="Consolas" w:eastAsia="Times New Roman" w:hAnsi="Consolas" w:cs="Times New Roman"/>
+          <w:color w:val="CCCCCC"/>
+          <w:sz w:val="21"/>
+          <w:szCs w:val="21"/>
+          <w:lang w:val="en-US"/>
+        </w:rPr>
+        <w:t xml:space="preserve"> </w:t>
+      </w:r>
+      <w:r>
+        <w:rPr>
+          <w:rFonts w:ascii="Consolas" w:eastAsia="Times New Roman" w:hAnsi="Consolas" w:cs="Times New Roman"/>
+          <w:color w:val="9CDCFE"/>
+          <w:sz w:val="21"/>
+          <w:szCs w:val="21"/>
+          <w:lang w:val="en-US"/>
+        </w:rPr>
+        <w:t>task</w:t>
+      </w:r>
+      <w:r>
+        <w:rPr>
+          <w:rFonts w:ascii="Consolas" w:eastAsia="Times New Roman" w:hAnsi="Consolas" w:cs="Times New Roman"/>
+          <w:color w:val="D4D4D4"/>
+          <w:sz w:val="21"/>
+          <w:szCs w:val="21"/>
+          <w:lang w:val="en-US"/>
+        </w:rPr>
+        <w:t>:</w:t>
+      </w:r>
+      <w:r>
+        <w:rPr>
+          <w:rFonts w:ascii="Consolas" w:eastAsia="Times New Roman" w:hAnsi="Consolas" w:cs="Times New Roman"/>
+          <w:color w:val="CCCCCC"/>
+          <w:sz w:val="21"/>
+          <w:szCs w:val="21"/>
+          <w:lang w:val="en-US"/>
+        </w:rPr>
+        <w:t xml:space="preserve"> </w:t>
+      </w:r>
+      <w:r>
+        <w:rPr>
+          <w:rFonts w:ascii="Consolas" w:eastAsia="Times New Roman" w:hAnsi="Consolas" w:cs="Times New Roman"/>
+          <w:color w:val="4EC9B0"/>
+          <w:sz w:val="21"/>
+          <w:szCs w:val="21"/>
+          <w:lang w:val="en-US"/>
+        </w:rPr>
+        <w:t>string</w:t>
+      </w:r>
+      <w:r>
+        <w:rPr>
+          <w:rFonts w:ascii="Consolas" w:eastAsia="Times New Roman" w:hAnsi="Consolas" w:cs="Times New Roman"/>
+          <w:color w:val="CCCCCC"/>
+          <w:sz w:val="21"/>
+          <w:szCs w:val="21"/>
+          <w:lang w:val="en-US"/>
+        </w:rPr>
+        <w:t xml:space="preserve">, </w:t>
+      </w:r>
+      <w:r>
+        <w:rPr>
+          <w:rFonts w:ascii="Consolas" w:eastAsia="Times New Roman" w:hAnsi="Consolas" w:cs="Times New Roman"/>
+          <w:color w:val="569CD6"/>
+          <w:sz w:val="21"/>
+          <w:szCs w:val="21"/>
+          <w:lang w:val="en-US"/>
+        </w:rPr>
+        <w:t>public</w:t>
+      </w:r>
+      <w:r>
+        <w:rPr>
+          <w:rFonts w:ascii="Consolas" w:eastAsia="Times New Roman" w:hAnsi="Consolas" w:cs="Times New Roman"/>
+          <w:color w:val="CCCCCC"/>
+          <w:sz w:val="21"/>
+          <w:szCs w:val="21"/>
+          <w:lang w:val="en-US"/>
+        </w:rPr>
+        <w:t xml:space="preserve"> </w:t>
+      </w:r>
+      <w:r>
+        <w:rPr>
+          <w:rFonts w:ascii="Consolas" w:eastAsia="Times New Roman" w:hAnsi="Consolas" w:cs="Times New Roman"/>
+          <w:color w:val="9CDCFE"/>
+          <w:sz w:val="21"/>
+          <w:szCs w:val="21"/>
+          <w:lang w:val="en-US"/>
+        </w:rPr>
+        <w:t>complete</w:t>
+      </w:r>
+      <w:r>
+        <w:rPr>
+          <w:rFonts w:ascii="Consolas" w:eastAsia="Times New Roman" w:hAnsi="Consolas" w:cs="Times New Roman"/>
+          <w:color w:val="D4D4D4"/>
+          <w:sz w:val="21"/>
+          <w:szCs w:val="21"/>
+          <w:lang w:val="en-US"/>
+        </w:rPr>
+        <w:t>:</w:t>
+      </w:r>
+      <w:r>
+        <w:rPr>
+          <w:rFonts w:ascii="Consolas" w:eastAsia="Times New Roman" w:hAnsi="Consolas" w:cs="Times New Roman"/>
+          <w:color w:val="CCCCCC"/>
+          <w:sz w:val="21"/>
+          <w:szCs w:val="21"/>
+          <w:lang w:val="en-US"/>
+        </w:rPr>
+        <w:t xml:space="preserve"> </w:t>
+      </w:r>
+      <w:r>
+        <w:rPr>
+          <w:rFonts w:ascii="Consolas" w:eastAsia="Times New Roman" w:hAnsi="Consolas" w:cs="Times New Roman"/>
+          <w:color w:val="4EC9B0"/>
+          <w:sz w:val="21"/>
+          <w:szCs w:val="21"/>
+          <w:lang w:val="en-US"/>
+        </w:rPr>
+        <w:t>boolean</w:t>
+      </w:r>
+      <w:r>
+        <w:rPr>
+          <w:rFonts w:ascii="Consolas" w:eastAsia="Times New Roman" w:hAnsi="Consolas" w:cs="Times New Roman"/>
+          <w:color w:val="CCCCCC"/>
+          <w:sz w:val="21"/>
+          <w:szCs w:val="21"/>
+          <w:lang w:val="en-US"/>
+        </w:rPr>
+        <w:t xml:space="preserve"> </w:t>
+      </w:r>
+      <w:r>
+        <w:rPr>
+          <w:rFonts w:ascii="Consolas" w:eastAsia="Times New Roman" w:hAnsi="Consolas" w:cs="Times New Roman"/>
+          <w:color w:val="D4D4D4"/>
+          <w:sz w:val="21"/>
+          <w:szCs w:val="21"/>
+          <w:lang w:val="en-US"/>
+        </w:rPr>
+        <w:t>=</w:t>
+      </w:r>
+      <w:r>
+        <w:rPr>
+          <w:rFonts w:ascii="Consolas" w:eastAsia="Times New Roman" w:hAnsi="Consolas" w:cs="Times New Roman"/>
+          <w:color w:val="CCCCCC"/>
+          <w:sz w:val="21"/>
+          <w:szCs w:val="21"/>
+          <w:lang w:val="en-US"/>
+        </w:rPr>
+        <w:t xml:space="preserve"> </w:t>
+      </w:r>
+      <w:r>
+        <w:rPr>
+          <w:rFonts w:ascii="Consolas" w:eastAsia="Times New Roman" w:hAnsi="Consolas" w:cs="Times New Roman"/>
+          <w:color w:val="569CD6"/>
+          <w:sz w:val="21"/>
+          <w:szCs w:val="21"/>
+          <w:lang w:val="en-US"/>
+        </w:rPr>
+        <w:t>false</w:t>
+      </w:r>
+      <w:r>
+        <w:rPr>
+          <w:rFonts w:ascii="Consolas" w:eastAsia="Times New Roman" w:hAnsi="Consolas" w:cs="Times New Roman"/>
+          <w:color w:val="CCCCCC"/>
+          <w:sz w:val="21"/>
+          <w:szCs w:val="21"/>
+          <w:lang w:val="en-US"/>
+        </w:rPr>
+        <w:t>)</w:t>
+      </w:r>
+    </w:p>
+    <w:p>
+      <w:pPr>
+        <w:shd w:val="clear" w:color="auto" w:fill="1F1F1F"/>
+        <w:spacing w:after="0" w:line="285" w:lineRule="atLeast"/>
+        <w:rPr>
+          <w:rFonts w:ascii="Consolas" w:eastAsia="Times New Roman" w:hAnsi="Consolas" w:cs="Times New Roman"/>
+          <w:color w:val="CCCCCC"/>
+          <w:sz w:val="21"/>
+          <w:szCs w:val="21"/>
+          <w:lang w:val="en-US"/>
+        </w:rPr>
+      </w:pPr>
+      <w:r>
+        <w:rPr>
+          <w:rFonts w:ascii="Consolas" w:eastAsia="Times New Roman" w:hAnsi="Consolas" w:cs="Times New Roman"/>
+          <w:color w:val="CCCCCC"/>
+          <w:sz w:val="21"/>
+          <w:szCs w:val="21"/>
+          <w:lang w:val="en-US"/>
+        </w:rPr>
+        <w:t>    {</w:t>
+      </w:r>
+    </w:p>
+    <w:p>
+      <w:pPr>
+        <w:shd w:val="clear" w:color="auto" w:fill="1F1F1F"/>
+        <w:spacing w:after="0" w:line="285" w:lineRule="atLeast"/>
+        <w:rPr>
+          <w:rFonts w:ascii="Consolas" w:eastAsia="Times New Roman" w:hAnsi="Consolas" w:cs="Times New Roman"/>
+          <w:color w:val="CCCCCC"/>
+          <w:sz w:val="21"/>
+          <w:szCs w:val="21"/>
+          <w:lang w:val="en-US"/>
+        </w:rPr>
+      </w:pPr>
+      <w:r>
+        <w:rPr>
+          <w:rFonts w:ascii="Consolas" w:eastAsia="Times New Roman" w:hAnsi="Consolas" w:cs="Times New Roman"/>
+          <w:color w:val="CCCCCC"/>
+          <w:sz w:val="21"/>
+          <w:szCs w:val="21"/>
+          <w:lang w:val="en-US"/>
+        </w:rPr>
+        <w:t xml:space="preserve">        </w:t>
+      </w:r>
+      <w:r>
+        <w:rPr>
+          <w:rFonts w:ascii="Consolas" w:eastAsia="Times New Roman" w:hAnsi="Consolas" w:cs="Times New Roman"/>
+          <w:color w:val="6A9955"/>
+          <w:sz w:val="21"/>
+          <w:szCs w:val="21"/>
+          <w:lang w:val="en-US"/>
+        </w:rPr>
+        <w:t>// no statements required</w:t>
+      </w:r>
+    </w:p>
+    <w:p>
+      <w:pPr>
+        <w:shd w:val="clear" w:color="auto" w:fill="1F1F1F"/>
+        <w:spacing w:after="0" w:line="285" w:lineRule="atLeast"/>
+        <w:rPr>
+          <w:rFonts w:ascii="Consolas" w:eastAsia="Times New Roman" w:hAnsi="Consolas" w:cs="Times New Roman"/>
+          <w:color w:val="CCCCCC"/>
+          <w:sz w:val="21"/>
+          <w:szCs w:val="21"/>
+          <w:lang w:val="en-US"/>
+        </w:rPr>
+      </w:pPr>
+      <w:r>
+        <w:rPr>
+          <w:rFonts w:ascii="Consolas" w:eastAsia="Times New Roman" w:hAnsi="Consolas" w:cs="Times New Roman"/>
+          <w:color w:val="CCCCCC"/>
+          <w:sz w:val="21"/>
+          <w:szCs w:val="21"/>
+          <w:lang w:val="en-US"/>
+        </w:rPr>
+        <w:t>    }</w:t>
+      </w:r>
+    </w:p>
+    <w:p>
+      <w:pPr>
+        <w:shd w:val="clear" w:color="auto" w:fill="1F1F1F"/>
+        <w:spacing w:after="0" w:line="285" w:lineRule="atLeast"/>
+        <w:rPr>
+          <w:rFonts w:ascii="Consolas" w:eastAsia="Times New Roman" w:hAnsi="Consolas" w:cs="Times New Roman"/>
+          <w:color w:val="CCCCCC"/>
+          <w:sz w:val="21"/>
+          <w:szCs w:val="21"/>
+          <w:lang w:val="en-US"/>
+        </w:rPr>
+      </w:pPr>
+      <w:r>
+        <w:rPr>
+          <w:rFonts w:ascii="Consolas" w:eastAsia="Times New Roman" w:hAnsi="Consolas" w:cs="Times New Roman"/>
+          <w:color w:val="CCCCCC"/>
+          <w:sz w:val="21"/>
+          <w:szCs w:val="21"/>
+          <w:lang w:val="en-US"/>
+        </w:rPr>
+        <w:t>}</w:t>
+      </w:r>
+    </w:p>
+    <w:p>
+      <w:pPr>
+        <w:rPr>
+          <w:lang w:val="en-US"/>
+        </w:rPr>
+      </w:pPr>
+    </w:p>
+    <w:p>
+      <w:pPr>
+        <w:rPr>
+          <w:lang w:val="en-US"/>
+        </w:rPr>
+      </w:pPr>
+    </w:p>
     <w:sectPr>
       <w:pgSz w:w="11906" w:h="16838"/>
       <w:pgMar w:top="1440" w:right="1440" w:bottom="1440" w:left="1440" w:header="708" w:footer="708" w:gutter="0"/>

</xml_diff>